<commit_message>
Corrected Numbering in individual report
</commit_message>
<xml_diff>
--- a/Documents/Personal Reports/Prakruti Sinha.docx
+++ b/Documents/Personal Reports/Prakruti Sinha.docx
@@ -183,13 +183,11 @@
         <w:pStyle w:val="Heading2"/>
       </w:pPr>
       <w:r>
-        <w:t>1.1</w:t>
-      </w:r>
-      <w:r>
         <w:tab/>
       </w:r>
-      <w:r>
-        <w:tab/>
+      <w:bookmarkStart w:id="4" w:name="_GoBack"/>
+      <w:bookmarkEnd w:id="4"/>
+      <w:r>
         <w:t>Description</w:t>
       </w:r>
     </w:p>
@@ -1169,15 +1167,6 @@
         </w:rPr>
         <w:t>.</w:t>
       </w:r>
-    </w:p>
-    <w:p>
-      <w:pPr>
-        <w:spacing w:line="240" w:lineRule="auto"/>
-        <w:rPr>
-          <w:sz w:val="20"/>
-          <w:szCs w:val="20"/>
-        </w:rPr>
-      </w:pPr>
     </w:p>
     <w:p>
       <w:pPr>
@@ -1539,8 +1528,6 @@
         </w:rPr>
         <w:t xml:space="preserve">. </w:t>
       </w:r>
-      <w:bookmarkStart w:id="4" w:name="_GoBack"/>
-      <w:bookmarkEnd w:id="4"/>
     </w:p>
     <w:tbl>
       <w:tblPr>
@@ -2435,6 +2422,105 @@
                 <w:sz w:val="20"/>
                 <w:szCs w:val="20"/>
               </w:rPr>
+              <w:t xml:space="preserve">XML </w:t>
+            </w:r>
+            <w:proofErr w:type="spellStart"/>
+            <w:r>
+              <w:rPr>
+                <w:sz w:val="20"/>
+                <w:szCs w:val="20"/>
+              </w:rPr>
+              <w:t>RecipeScaler</w:t>
+            </w:r>
+            <w:proofErr w:type="spellEnd"/>
+          </w:p>
+        </w:tc>
+        <w:tc>
+          <w:tcPr>
+            <w:tcW w:w="3081" w:type="dxa"/>
+          </w:tcPr>
+          <w:p>
+            <w:pPr>
+              <w:pStyle w:val="Heading3"/>
+              <w:ind w:firstLine="0"/>
+              <w:outlineLvl w:val="2"/>
+              <w:rPr>
+                <w:color w:val="auto"/>
+                <w:sz w:val="20"/>
+                <w:szCs w:val="20"/>
+              </w:rPr>
+            </w:pPr>
+            <w:r>
+              <w:rPr>
+                <w:color w:val="auto"/>
+                <w:sz w:val="20"/>
+                <w:szCs w:val="20"/>
+              </w:rPr>
+              <w:t xml:space="preserve">With James </w:t>
+            </w:r>
+            <w:proofErr w:type="spellStart"/>
+            <w:r>
+              <w:rPr>
+                <w:color w:val="auto"/>
+                <w:sz w:val="20"/>
+                <w:szCs w:val="20"/>
+              </w:rPr>
+              <w:t>Oatley</w:t>
+            </w:r>
+            <w:proofErr w:type="spellEnd"/>
+          </w:p>
+        </w:tc>
+      </w:tr>
+      <w:tr>
+        <w:tc>
+          <w:tcPr>
+            <w:tcW w:w="959" w:type="dxa"/>
+          </w:tcPr>
+          <w:p>
+            <w:pPr>
+              <w:pStyle w:val="Heading3"/>
+              <w:ind w:firstLine="0"/>
+              <w:outlineLvl w:val="2"/>
+              <w:rPr>
+                <w:sz w:val="20"/>
+                <w:szCs w:val="20"/>
+              </w:rPr>
+            </w:pPr>
+            <w:r>
+              <w:rPr>
+                <w:sz w:val="20"/>
+                <w:szCs w:val="20"/>
+              </w:rPr>
+              <w:t>2.2.1</w:t>
+            </w:r>
+            <w:r>
+              <w:rPr>
+                <w:sz w:val="20"/>
+                <w:szCs w:val="20"/>
+              </w:rPr>
+              <w:t>7</w:t>
+            </w:r>
+          </w:p>
+        </w:tc>
+        <w:tc>
+          <w:tcPr>
+            <w:tcW w:w="5202" w:type="dxa"/>
+          </w:tcPr>
+          <w:p>
+            <w:pPr>
+              <w:pStyle w:val="Heading3"/>
+              <w:ind w:firstLine="0"/>
+              <w:outlineLvl w:val="2"/>
+              <w:rPr>
+                <w:sz w:val="20"/>
+                <w:szCs w:val="20"/>
+              </w:rPr>
+            </w:pPr>
+            <w:r>
+              <w:rPr>
+                <w:sz w:val="20"/>
+                <w:szCs w:val="20"/>
+              </w:rPr>
               <w:t>GUI: Load External Recipe</w:t>
             </w:r>
           </w:p>
@@ -2513,7 +2599,7 @@
                 <w:sz w:val="20"/>
                 <w:szCs w:val="20"/>
               </w:rPr>
-              <w:t xml:space="preserve">2.2.17 </w:t>
+              <w:t>2.2.18</w:t>
             </w:r>
           </w:p>
         </w:tc>
@@ -2586,7 +2672,14 @@
                 <w:sz w:val="20"/>
                 <w:szCs w:val="20"/>
               </w:rPr>
-              <w:t>2.2.18</w:t>
+              <w:t>2.2.1</w:t>
+            </w:r>
+            <w:r>
+              <w:rPr>
+                <w:sz w:val="20"/>
+                <w:szCs w:val="20"/>
+              </w:rPr>
+              <w:t>9</w:t>
             </w:r>
           </w:p>
         </w:tc>
@@ -10553,7 +10646,7 @@
   <a:extraClrSchemeLst/>
   <a:extLst>
     <a:ext uri="{05A4C25C-085E-4340-85A3-A5531E510DB2}">
-      <thm15:themeFamily xmlns="" xmlns:thm15="http://schemas.microsoft.com/office/thememl/2012/main" name="Vapor Trail" id="{4FDF2955-7D9C-493C-B9F9-C205151B46CD}" vid="{8F31A783-2159-4870-BC29-2BA7D038EA44}"/>
+      <thm15:themeFamily xmlns:thm15="http://schemas.microsoft.com/office/thememl/2012/main" xmlns="" name="Vapor Trail" id="{4FDF2955-7D9C-493C-B9F9-C205151B46CD}" vid="{8F31A783-2159-4870-BC29-2BA7D038EA44}"/>
     </a:ext>
   </a:extLst>
 </a:theme>
@@ -10564,7 +10657,7 @@
 </file>
 
 <file path=customXml/itemProps1.xml><?xml version="1.0" encoding="utf-8"?>
-<ds:datastoreItem xmlns:ds="http://schemas.openxmlformats.org/officeDocument/2006/customXml" ds:itemID="{7CFDC7A4-FAEF-2E48-A5DD-ABBA282DDF09}">
+<ds:datastoreItem xmlns:ds="http://schemas.openxmlformats.org/officeDocument/2006/customXml" ds:itemID="{A8B0AA72-743B-F447-8DBA-198F24B1EFE9}">
   <ds:schemaRefs>
     <ds:schemaRef ds:uri="http://schemas.openxmlformats.org/officeDocument/2006/bibliography"/>
   </ds:schemaRefs>

</xml_diff>